<commit_message>
Some parts of the report added
</commit_message>
<xml_diff>
--- a/AulasPraticas/AP01/AP01_Lab1_G25.docx
+++ b/AulasPraticas/AP01/AP01_Lab1_G25.docx
@@ -169,50 +169,62 @@
           <w:bCs/>
         </w:rPr>
       </w:pPr>
-      <w:proofErr w:type="spellStart"/>
       <w:r>
         <w:rPr>
           <w:b/>
           <w:bCs/>
         </w:rPr>
-        <w:t>Actividades</w:t>
-      </w:r>
-      <w:proofErr w:type="spellEnd"/>
+        <w:t>Atividades</w:t>
+      </w:r>
       <w:r>
         <w:rPr>
           <w:b/>
           <w:bCs/>
         </w:rPr>
-        <w:t xml:space="preserve"> Propost</w:t>
+        <w:t xml:space="preserve"> </w:t>
       </w:r>
       <w:r>
         <w:rPr>
           <w:b/>
           <w:bCs/>
         </w:rPr>
-        <w:t>a</w:t>
+        <w:t>p</w:t>
       </w:r>
       <w:r>
         <w:rPr>
           <w:b/>
           <w:bCs/>
         </w:rPr>
-        <w:t>s:</w:t>
-      </w:r>
-    </w:p>
-    <w:p>
-      <w:pPr>
-        <w:spacing w:after="0"/>
+        <w:t>ropost</w:t>
+      </w:r>
+      <w:r>
         <w:rPr>
           <w:b/>
           <w:bCs/>
         </w:rPr>
-      </w:pPr>
+        <w:t>a</w:t>
+      </w:r>
       <w:r>
         <w:rPr>
           <w:b/>
           <w:bCs/>
         </w:rPr>
+        <w:t>s:</w:t>
+      </w:r>
+    </w:p>
+    <w:p>
+      <w:pPr>
+        <w:spacing w:after="0"/>
+        <w:rPr>
+          <w:b/>
+          <w:bCs/>
+        </w:rPr>
+      </w:pPr>
+      <w:r>
+        <w:rPr>
+          <w:b/>
+          <w:bCs/>
+        </w:rPr>
         <w:tab/>
         <w:t>1 – Implementação de cliente para conectar a servidor RMI</w:t>
       </w:r>
@@ -238,11 +250,9 @@
       <w:pPr>
         <w:pStyle w:val="IntenseQuote"/>
       </w:pPr>
-      <w:proofErr w:type="spellStart"/>
-      <w:r>
-        <w:t>Actividade</w:t>
-      </w:r>
-      <w:proofErr w:type="spellEnd"/>
+      <w:r>
+        <w:t>Atividade</w:t>
+      </w:r>
       <w:r>
         <w:t xml:space="preserve"> 1</w:t>
       </w:r>
@@ -263,6 +273,30 @@
       <w:pPr>
         <w:pStyle w:val="ListParagraph"/>
       </w:pPr>
+      <w:r>
+        <w:t xml:space="preserve">Esta atividade prática foi feita de forma a executar uma implementação de um </w:t>
+      </w:r>
+      <w:r>
+        <w:t>cliente</w:t>
+      </w:r>
+      <w:r>
+        <w:t xml:space="preserve"> </w:t>
+      </w:r>
+      <w:r>
+        <w:t>capaz de comunicar com um servidor desacoplado</w:t>
+      </w:r>
+      <w:r>
+        <w:t xml:space="preserve">. Para isto foi utilizado </w:t>
+      </w:r>
+      <w:r>
+        <w:t>um</w:t>
+      </w:r>
+      <w:r>
+        <w:t xml:space="preserve"> protocolo RMI, </w:t>
+      </w:r>
+      <w:r>
+        <w:t>sendo que nesta atividade apenas era necessário implementar o contrato no cliente.</w:t>
+      </w:r>
     </w:p>
     <w:p>
       <w:pPr>
@@ -273,13 +307,13 @@
         </w:numPr>
       </w:pPr>
       <w:r>
-        <w:t>Descrição da arq</w:t>
-      </w:r>
-      <w:bookmarkStart w:id="0" w:name="_GoBack"/>
-      <w:bookmarkEnd w:id="0"/>
-      <w:r>
-        <w:t>uitetura das partes envolvidas:</w:t>
-      </w:r>
+        <w:t>Descrição da arquitetura das partes envolvidas:</w:t>
+      </w:r>
+    </w:p>
+    <w:p>
+      <w:pPr>
+        <w:pStyle w:val="ListParagraph"/>
+      </w:pPr>
     </w:p>
     <w:p>
       <w:pPr>
@@ -321,16 +355,11 @@
       <w:pPr>
         <w:pStyle w:val="IntenseQuote"/>
       </w:pPr>
-      <w:proofErr w:type="spellStart"/>
-      <w:r>
-        <w:t>Actividade</w:t>
-      </w:r>
-      <w:proofErr w:type="spellEnd"/>
-      <w:r>
-        <w:t xml:space="preserve"> </w:t>
-      </w:r>
-      <w:r>
-        <w:t>2</w:t>
+      <w:r>
+        <w:t>Atividade</w:t>
+      </w:r>
+      <w:r>
+        <w:t xml:space="preserve"> 2</w:t>
       </w:r>
     </w:p>
     <w:p>
@@ -348,6 +377,17 @@
     <w:p>
       <w:pPr>
         <w:pStyle w:val="ListParagraph"/>
+      </w:pPr>
+      <w:r>
+        <w:t xml:space="preserve">Esta atividade prática foi feita de forma a executar uma implementação de um servidor totalmente desacoplado do cliente. </w:t>
+      </w:r>
+      <w:r>
+        <w:t>Para isto foi utilizado o protocolo RMI, pelo que um dos objetivos secundários deste trabalho era criar e implementar o contrato utilizado para partilha entre as duas partes.</w:t>
+      </w:r>
+    </w:p>
+    <w:p>
+      <w:pPr>
+        <w:pStyle w:val="ListParagraph"/>
         <w:numPr>
           <w:ilvl w:val="0"/>
           <w:numId w:val="2"/>
@@ -360,6 +400,72 @@
     <w:p>
       <w:pPr>
         <w:pStyle w:val="ListParagraph"/>
+      </w:pPr>
+      <w:r>
+        <w:t>O trabalho foi feito de forma distinta em duas partes, que são o servidor e o cliente</w:t>
+      </w:r>
+      <w:r>
+        <w:t xml:space="preserve">. Também possui o contrato que é feito pelo servidor e partilhado para o cliente. Este contrato é feito para o servidor e o cliente conseguirem </w:t>
+      </w:r>
+      <w:r>
+        <w:t>partilhar os métodos, sendo que o servidor especifica e implementa o contrato, enquanto que o cliente apenas utiliza o contrato.</w:t>
+      </w:r>
+    </w:p>
+    <w:p>
+      <w:pPr>
+        <w:pStyle w:val="ListParagraph"/>
+      </w:pPr>
+      <w:r>
+        <w:t>O Contrato apenas possuía os métodos de inicializar leilões, de ir buscar todos os leilões e fazer uma licitação. Para além disso também havia uma interface que serve de “</w:t>
+      </w:r>
+      <w:proofErr w:type="spellStart"/>
+      <w:r>
+        <w:rPr>
+          <w:i/>
+          <w:iCs/>
+        </w:rPr>
+        <w:t>token</w:t>
+      </w:r>
+      <w:proofErr w:type="spellEnd"/>
+      <w:r>
+        <w:t>” para enviar notificações do servidor para o cliente, e que foi implementada no cliente.</w:t>
+      </w:r>
+    </w:p>
+    <w:p>
+      <w:pPr>
+        <w:pStyle w:val="ListParagraph"/>
+      </w:pPr>
+      <w:r>
+        <w:lastRenderedPageBreak/>
+        <w:t>No cliente é feita a ligação ao servidor, bem como a procura(</w:t>
+      </w:r>
+      <w:proofErr w:type="spellStart"/>
+      <w:r>
+        <w:rPr>
+          <w:i/>
+          <w:iCs/>
+        </w:rPr>
+        <w:t>lookup</w:t>
+      </w:r>
+      <w:proofErr w:type="spellEnd"/>
+      <w:r>
+        <w:t>) do servidor no registo RMI</w:t>
+      </w:r>
+      <w:r>
+        <w:t>, depois disso é apresentada um menu para um potencial utilizador navegar e utilizar os serviços disponíveis que interagem com o contrato, que está implementado no servidor.</w:t>
+      </w:r>
+    </w:p>
+    <w:p>
+      <w:pPr>
+        <w:pStyle w:val="ListParagraph"/>
+      </w:pPr>
+      <w:r>
+        <w:t>A parte do servidor como já foi dita, faz implementação do contrato, e possui toda a operação do sistema, para além disso, também possui uma estrutura com os dados de todos os leilões.</w:t>
+      </w:r>
+    </w:p>
+    <w:p>
+      <w:pPr>
+        <w:pStyle w:val="ListParagraph"/>
         <w:numPr>
           <w:ilvl w:val="0"/>
           <w:numId w:val="2"/>
@@ -368,6 +474,8 @@
       <w:r>
         <w:t>Resumo dos problemas encontrados e as soluções aplicadas:</w:t>
       </w:r>
+      <w:bookmarkStart w:id="0" w:name="_GoBack"/>
+      <w:bookmarkEnd w:id="0"/>
     </w:p>
     <w:p>
       <w:pPr>
@@ -1466,7 +1574,7 @@
 </file>
 
 <file path=customXml/itemProps1.xml><?xml version="1.0" encoding="utf-8"?>
-<ds:datastoreItem xmlns:ds="http://schemas.openxmlformats.org/officeDocument/2006/customXml" ds:itemID="{7AF76968-A51B-49F7-9983-1BD04438F825}">
+<ds:datastoreItem xmlns:ds="http://schemas.openxmlformats.org/officeDocument/2006/customXml" ds:itemID="{B9451473-C48D-4F3E-B58F-FBCCD8711904}">
   <ds:schemaRefs>
     <ds:schemaRef ds:uri="http://schemas.openxmlformats.org/officeDocument/2006/bibliography"/>
   </ds:schemaRefs>

</xml_diff>